<commit_message>
not_slow mostly done, init tracking attack
</commit_message>
<xml_diff>
--- a/python/Notizen_Metriken.docx
+++ b/python/Notizen_Metriken.docx
@@ -1238,65 +1238,894 @@
         <w:rPr>
           <w:b/>
           <w:bCs/>
+          <w:lang w:val="en-GB"/>
         </w:rPr>
       </w:pPr>
-      <w:proofErr w:type="spellStart"/>
       <w:r>
         <w:rPr>
           <w:b/>
           <w:bCs/>
-        </w:rPr>
-        <w:t>Offloading-Strat</w:t>
-      </w:r>
-      <w:proofErr w:type="spellEnd"/>
+          <w:lang w:val="en-GB"/>
+        </w:rPr>
+        <w:t xml:space="preserve">Offloading-Strat </w:t>
+      </w:r>
+      <w:proofErr w:type="spellStart"/>
       <w:r>
         <w:rPr>
           <w:b/>
           <w:bCs/>
-        </w:rPr>
-        <w:t xml:space="preserve"> </w:t>
-      </w:r>
-      <w:proofErr w:type="spellStart"/>
+          <w:lang w:val="en-GB"/>
+        </w:rPr>
+        <w:t>NotSlow</w:t>
+      </w:r>
+      <w:proofErr w:type="spellEnd"/>
       <w:r>
         <w:rPr>
           <w:b/>
           <w:bCs/>
-        </w:rPr>
-        <w:t>NotSlow</w:t>
-      </w:r>
-      <w:proofErr w:type="spellEnd"/>
-      <w:r>
-        <w:rPr>
-          <w:b/>
-          <w:bCs/>
+          <w:lang w:val="en-GB"/>
         </w:rPr>
         <w:t>:</w:t>
       </w:r>
     </w:p>
     <w:p>
-      <w:r>
-        <w:t>TODO</w:t>
+      <w:pPr>
+        <w:rPr>
+          <w:lang w:val="en-GB"/>
+        </w:rPr>
+      </w:pPr>
+      <w:r>
+        <w:rPr>
+          <w:noProof/>
+        </w:rPr>
+        <w:drawing>
+          <wp:inline distT="0" distB="0" distL="0" distR="0" wp14:anchorId="30DD8204" wp14:editId="3CD19D68">
+            <wp:extent cx="4505325" cy="2047875"/>
+            <wp:effectExtent l="0" t="0" r="9525" b="9525"/>
+            <wp:docPr id="5" name="Grafik 5" descr="Ein Bild, das Text enthält.&#10;&#10;Automatisch generierte Beschreibung"/>
+            <wp:cNvGraphicFramePr>
+              <a:graphicFrameLocks xmlns:a="http://schemas.openxmlformats.org/drawingml/2006/main" noChangeAspect="1"/>
+            </wp:cNvGraphicFramePr>
+            <a:graphic xmlns:a="http://schemas.openxmlformats.org/drawingml/2006/main">
+              <a:graphicData uri="http://schemas.openxmlformats.org/drawingml/2006/picture">
+                <pic:pic xmlns:pic="http://schemas.openxmlformats.org/drawingml/2006/picture">
+                  <pic:nvPicPr>
+                    <pic:cNvPr id="5" name="Grafik 5" descr="Ein Bild, das Text enthält.&#10;&#10;Automatisch generierte Beschreibung"/>
+                    <pic:cNvPicPr/>
+                  </pic:nvPicPr>
+                  <pic:blipFill>
+                    <a:blip r:embed="rId9"/>
+                    <a:stretch>
+                      <a:fillRect/>
+                    </a:stretch>
+                  </pic:blipFill>
+                  <pic:spPr>
+                    <a:xfrm>
+                      <a:off x="0" y="0"/>
+                      <a:ext cx="4505325" cy="2047875"/>
+                    </a:xfrm>
+                    <a:prstGeom prst="rect">
+                      <a:avLst/>
+                    </a:prstGeom>
+                  </pic:spPr>
+                </pic:pic>
+              </a:graphicData>
+            </a:graphic>
+          </wp:inline>
+        </w:drawing>
       </w:r>
     </w:p>
+    <w:p>
+      <w:pPr>
+        <w:rPr>
+          <w:lang w:val="en-GB"/>
+        </w:rPr>
+      </w:pPr>
+    </w:p>
+    <w:tbl>
+      <w:tblPr>
+        <w:tblStyle w:val="Tabellenraster"/>
+        <w:tblW w:w="0" w:type="auto"/>
+        <w:jc w:val="center"/>
+        <w:tblLook w:val="04A0" w:firstRow="1" w:lastRow="0" w:firstColumn="1" w:lastColumn="0" w:noHBand="0" w:noVBand="1"/>
+      </w:tblPr>
+      <w:tblGrid>
+        <w:gridCol w:w="3120"/>
+        <w:gridCol w:w="5942"/>
+      </w:tblGrid>
+      <w:tr>
+        <w:trPr>
+          <w:jc w:val="center"/>
+        </w:trPr>
+        <w:tc>
+          <w:tcPr>
+            <w:tcW w:w="3120" w:type="dxa"/>
+          </w:tcPr>
+          <w:p>
+            <w:pPr>
+              <w:jc w:val="center"/>
+            </w:pPr>
+            <m:oMathPara>
+              <m:oMath>
+                <m:r>
+                  <w:rPr>
+                    <w:rFonts w:ascii="Cambria Math" w:hAnsi="Cambria Math"/>
+                  </w:rPr>
+                  <m:t>x</m:t>
+                </m:r>
+              </m:oMath>
+            </m:oMathPara>
+          </w:p>
+        </w:tc>
+        <w:tc>
+          <w:tcPr>
+            <w:tcW w:w="5942" w:type="dxa"/>
+          </w:tcPr>
+          <w:p>
+            <w:pPr>
+              <w:jc w:val="center"/>
+            </w:pPr>
+            <w:r>
+              <w:t>Möglicher Threshold</w:t>
+            </w:r>
+          </w:p>
+        </w:tc>
+      </w:tr>
+      <w:tr>
+        <w:trPr>
+          <w:jc w:val="center"/>
+        </w:trPr>
+        <w:tc>
+          <w:tcPr>
+            <w:tcW w:w="3120" w:type="dxa"/>
+          </w:tcPr>
+          <w:p>
+            <w:pPr>
+              <w:jc w:val="center"/>
+              <w:rPr>
+                <w:rFonts w:ascii="Calibri" w:eastAsia="Calibri" w:hAnsi="Calibri" w:cs="Times New Roman"/>
+              </w:rPr>
+            </w:pPr>
+            <w:r>
+              <w:rPr>
+                <w:rFonts w:ascii="Calibri" w:eastAsia="Calibri" w:hAnsi="Calibri" w:cs="Times New Roman"/>
+              </w:rPr>
+              <w:t>μ(x)</w:t>
+            </w:r>
+          </w:p>
+        </w:tc>
+        <w:tc>
+          <w:tcPr>
+            <w:tcW w:w="5942" w:type="dxa"/>
+          </w:tcPr>
+          <w:p>
+            <w:pPr>
+              <w:jc w:val="center"/>
+            </w:pPr>
+            <w:proofErr w:type="spellStart"/>
+            <w:r>
+              <w:t>Wahrsch</w:t>
+            </w:r>
+            <w:proofErr w:type="spellEnd"/>
+            <w:r>
+              <w:t xml:space="preserve"> für Threshold</w:t>
+            </w:r>
+          </w:p>
+        </w:tc>
+      </w:tr>
+      <w:tr>
+        <w:trPr>
+          <w:jc w:val="center"/>
+        </w:trPr>
+        <w:tc>
+          <w:tcPr>
+            <w:tcW w:w="3120" w:type="dxa"/>
+          </w:tcPr>
+          <w:p>
+            <w:pPr>
+              <w:jc w:val="center"/>
+            </w:pPr>
+            <m:oMathPara>
+              <m:oMath>
+                <m:r>
+                  <w:rPr>
+                    <w:rFonts w:ascii="Cambria Math" w:hAnsi="Cambria Math"/>
+                  </w:rPr>
+                  <m:t>φ(l)</m:t>
+                </m:r>
+              </m:oMath>
+            </m:oMathPara>
+          </w:p>
+        </w:tc>
+        <w:tc>
+          <w:tcPr>
+            <w:tcW w:w="5942" w:type="dxa"/>
+          </w:tcPr>
+          <w:p>
+            <w:pPr>
+              <w:jc w:val="center"/>
+            </w:pPr>
+            <w:proofErr w:type="spellStart"/>
+            <w:r>
+              <w:t>Wahrsch</w:t>
+            </w:r>
+            <w:proofErr w:type="spellEnd"/>
+            <w:r>
+              <w:t xml:space="preserve">. von </w:t>
+            </w:r>
+            <w:proofErr w:type="spellStart"/>
+            <w:r>
+              <w:t>location</w:t>
+            </w:r>
+            <w:proofErr w:type="spellEnd"/>
+            <w:r>
+              <w:t xml:space="preserve"> l</w:t>
+            </w:r>
+          </w:p>
+        </w:tc>
+      </w:tr>
+      <w:tr>
+        <w:trPr>
+          <w:jc w:val="center"/>
+        </w:trPr>
+        <w:tc>
+          <w:tcPr>
+            <w:tcW w:w="3120" w:type="dxa"/>
+          </w:tcPr>
+          <w:p>
+            <w:pPr>
+              <w:jc w:val="center"/>
+            </w:pPr>
+            <w:r>
+              <w:t>f*</w:t>
+            </w:r>
+          </w:p>
+        </w:tc>
+        <w:tc>
+          <w:tcPr>
+            <w:tcW w:w="5942" w:type="dxa"/>
+          </w:tcPr>
+          <w:p>
+            <w:pPr>
+              <w:jc w:val="center"/>
+            </w:pPr>
+            <w:proofErr w:type="spellStart"/>
+            <w:r>
+              <w:t>Compromised</w:t>
+            </w:r>
+            <w:proofErr w:type="spellEnd"/>
+            <w:r>
+              <w:t xml:space="preserve"> </w:t>
+            </w:r>
+            <w:proofErr w:type="spellStart"/>
+            <w:r>
+              <w:t>fog</w:t>
+            </w:r>
+            <w:proofErr w:type="spellEnd"/>
+            <w:r>
+              <w:t xml:space="preserve"> </w:t>
+            </w:r>
+            <w:proofErr w:type="spellStart"/>
+            <w:r>
+              <w:t>node</w:t>
+            </w:r>
+            <w:proofErr w:type="spellEnd"/>
+          </w:p>
+        </w:tc>
+      </w:tr>
+      <w:tr>
+        <w:trPr>
+          <w:jc w:val="center"/>
+        </w:trPr>
+        <w:tc>
+          <w:tcPr>
+            <w:tcW w:w="3120" w:type="dxa"/>
+          </w:tcPr>
+          <w:p>
+            <w:pPr>
+              <w:jc w:val="center"/>
+            </w:pPr>
+          </w:p>
+        </w:tc>
+        <w:tc>
+          <w:tcPr>
+            <w:tcW w:w="5942" w:type="dxa"/>
+          </w:tcPr>
+          <w:p>
+            <w:pPr>
+              <w:jc w:val="center"/>
+            </w:pPr>
+          </w:p>
+        </w:tc>
+      </w:tr>
+    </w:tbl>
+    <w:p/>
+    <w:p/>
+    <w:p/>
+    <w:p/>
+    <w:p/>
+    <w:p/>
+    <w:p/>
+    <w:p/>
+    <w:p/>
+    <w:p/>
+    <w:p/>
+    <w:p/>
+    <w:p/>
+    <w:p/>
     <w:p/>
     <w:p/>
     <w:p>
+      <w:pPr>
+        <w:rPr>
+          <w:lang w:val="en-GB"/>
+        </w:rPr>
+      </w:pPr>
+      <w:r>
+        <w:rPr>
+          <w:lang w:val="en-GB"/>
+        </w:rPr>
+        <w:lastRenderedPageBreak/>
+        <w:t>Offloading Trajectory Angriff:</w:t>
+      </w:r>
+    </w:p>
+    <w:p>
+      <w:pPr>
+        <w:rPr>
+          <w:lang w:val="en-GB"/>
+        </w:rPr>
+      </w:pPr>
       <w:proofErr w:type="spellStart"/>
       <w:r>
-        <w:t>Offloading</w:t>
+        <w:rPr>
+          <w:lang w:val="en-GB"/>
+        </w:rPr>
+        <w:t>Pfad</w:t>
       </w:r>
       <w:proofErr w:type="spellEnd"/>
       <w:r>
+        <w:rPr>
+          <w:lang w:val="en-GB"/>
+        </w:rPr>
         <w:t xml:space="preserve"> </w:t>
       </w:r>
-      <w:proofErr w:type="spellStart"/>
-      <w:r>
-        <w:t>Trajectory</w:t>
-      </w:r>
-      <w:proofErr w:type="spellEnd"/>
-      <w:r>
-        <w:t xml:space="preserve"> Angriff:</w:t>
-      </w:r>
+    </w:p>
+    <w:p>
+      <w:pPr>
+        <w:rPr>
+          <w:lang w:val="en-GB"/>
+        </w:rPr>
+      </w:pPr>
+      <w:r>
+        <w:rPr>
+          <w:noProof/>
+        </w:rPr>
+        <w:drawing>
+          <wp:inline distT="0" distB="0" distL="0" distR="0" wp14:anchorId="2559A88C" wp14:editId="4757DF70">
+            <wp:extent cx="2886075" cy="571500"/>
+            <wp:effectExtent l="0" t="0" r="9525" b="0"/>
+            <wp:docPr id="6" name="Grafik 6" descr="Ein Bild, das Text, Uhr enthält.&#10;&#10;Automatisch generierte Beschreibung"/>
+            <wp:cNvGraphicFramePr>
+              <a:graphicFrameLocks xmlns:a="http://schemas.openxmlformats.org/drawingml/2006/main" noChangeAspect="1"/>
+            </wp:cNvGraphicFramePr>
+            <a:graphic xmlns:a="http://schemas.openxmlformats.org/drawingml/2006/main">
+              <a:graphicData uri="http://schemas.openxmlformats.org/drawingml/2006/picture">
+                <pic:pic xmlns:pic="http://schemas.openxmlformats.org/drawingml/2006/picture">
+                  <pic:nvPicPr>
+                    <pic:cNvPr id="6" name="Grafik 6" descr="Ein Bild, das Text, Uhr enthält.&#10;&#10;Automatisch generierte Beschreibung"/>
+                    <pic:cNvPicPr/>
+                  </pic:nvPicPr>
+                  <pic:blipFill>
+                    <a:blip r:embed="rId10"/>
+                    <a:stretch>
+                      <a:fillRect/>
+                    </a:stretch>
+                  </pic:blipFill>
+                  <pic:spPr>
+                    <a:xfrm>
+                      <a:off x="0" y="0"/>
+                      <a:ext cx="2886075" cy="571500"/>
+                    </a:xfrm>
+                    <a:prstGeom prst="rect">
+                      <a:avLst/>
+                    </a:prstGeom>
+                  </pic:spPr>
+                </pic:pic>
+              </a:graphicData>
+            </a:graphic>
+          </wp:inline>
+        </w:drawing>
+      </w:r>
+    </w:p>
+    <w:p>
+      <w:pPr>
+        <w:rPr>
+          <w:lang w:val="en-GB"/>
+        </w:rPr>
+      </w:pPr>
+      <w:r>
+        <w:rPr>
+          <w:noProof/>
+        </w:rPr>
+        <w:drawing>
+          <wp:inline distT="0" distB="0" distL="0" distR="0" wp14:anchorId="619A7933" wp14:editId="76FDE405">
+            <wp:extent cx="3923414" cy="4387920"/>
+            <wp:effectExtent l="0" t="0" r="1270" b="0"/>
+            <wp:docPr id="7" name="Grafik 7" descr="Ein Bild, das Text enthält.&#10;&#10;Automatisch generierte Beschreibung"/>
+            <wp:cNvGraphicFramePr>
+              <a:graphicFrameLocks xmlns:a="http://schemas.openxmlformats.org/drawingml/2006/main" noChangeAspect="1"/>
+            </wp:cNvGraphicFramePr>
+            <a:graphic xmlns:a="http://schemas.openxmlformats.org/drawingml/2006/main">
+              <a:graphicData uri="http://schemas.openxmlformats.org/drawingml/2006/picture">
+                <pic:pic xmlns:pic="http://schemas.openxmlformats.org/drawingml/2006/picture">
+                  <pic:nvPicPr>
+                    <pic:cNvPr id="7" name="Grafik 7" descr="Ein Bild, das Text enthält.&#10;&#10;Automatisch generierte Beschreibung"/>
+                    <pic:cNvPicPr/>
+                  </pic:nvPicPr>
+                  <pic:blipFill>
+                    <a:blip r:embed="rId11"/>
+                    <a:stretch>
+                      <a:fillRect/>
+                    </a:stretch>
+                  </pic:blipFill>
+                  <pic:spPr>
+                    <a:xfrm>
+                      <a:off x="0" y="0"/>
+                      <a:ext cx="3933891" cy="4399637"/>
+                    </a:xfrm>
+                    <a:prstGeom prst="rect">
+                      <a:avLst/>
+                    </a:prstGeom>
+                  </pic:spPr>
+                </pic:pic>
+              </a:graphicData>
+            </a:graphic>
+          </wp:inline>
+        </w:drawing>
+      </w:r>
+    </w:p>
+    <w:tbl>
+      <w:tblPr>
+        <w:tblStyle w:val="Tabellenraster"/>
+        <w:tblW w:w="0" w:type="auto"/>
+        <w:tblLook w:val="04A0" w:firstRow="1" w:lastRow="0" w:firstColumn="1" w:lastColumn="0" w:noHBand="0" w:noVBand="1"/>
+      </w:tblPr>
+      <w:tblGrid>
+        <w:gridCol w:w="4531"/>
+        <w:gridCol w:w="4531"/>
+      </w:tblGrid>
+      <w:tr>
+        <w:tc>
+          <w:tcPr>
+            <w:tcW w:w="4531" w:type="dxa"/>
+          </w:tcPr>
+          <w:p>
+            <w:pPr>
+              <w:rPr>
+                <w:lang w:val="en-GB"/>
+              </w:rPr>
+            </w:pPr>
+            <w:r>
+              <w:rPr>
+                <w:lang w:val="en-GB"/>
+              </w:rPr>
+              <w:t>P</w:t>
+            </w:r>
+          </w:p>
+        </w:tc>
+        <w:tc>
+          <w:tcPr>
+            <w:tcW w:w="4531" w:type="dxa"/>
+          </w:tcPr>
+          <w:p>
+            <w:pPr>
+              <w:rPr>
+                <w:lang w:val="en-GB"/>
+              </w:rPr>
+            </w:pPr>
+            <w:proofErr w:type="spellStart"/>
+            <w:r>
+              <w:rPr>
+                <w:lang w:val="en-GB"/>
+              </w:rPr>
+              <w:t>Pfad</w:t>
+            </w:r>
+            <w:proofErr w:type="spellEnd"/>
+          </w:p>
+        </w:tc>
+      </w:tr>
+      <w:tr>
+        <w:tc>
+          <w:tcPr>
+            <w:tcW w:w="4531" w:type="dxa"/>
+          </w:tcPr>
+          <w:p>
+            <w:pPr>
+              <w:rPr>
+                <w:vertAlign w:val="subscript"/>
+                <w:lang w:val="en-GB"/>
+              </w:rPr>
+            </w:pPr>
+            <w:proofErr w:type="spellStart"/>
+            <w:r>
+              <w:rPr>
+                <w:lang w:val="en-GB"/>
+              </w:rPr>
+              <w:t>Pr</w:t>
+            </w:r>
+            <w:proofErr w:type="spellEnd"/>
+          </w:p>
+        </w:tc>
+        <w:tc>
+          <w:tcPr>
+            <w:tcW w:w="4531" w:type="dxa"/>
+          </w:tcPr>
+          <w:p>
+            <w:pPr>
+              <w:rPr>
+                <w:lang w:val="en-GB"/>
+              </w:rPr>
+            </w:pPr>
+            <w:proofErr w:type="spellStart"/>
+            <w:r>
+              <w:rPr>
+                <w:lang w:val="en-GB"/>
+              </w:rPr>
+              <w:t>Tatsächlicher</w:t>
+            </w:r>
+            <w:proofErr w:type="spellEnd"/>
+            <w:r>
+              <w:rPr>
+                <w:lang w:val="en-GB"/>
+              </w:rPr>
+              <w:t xml:space="preserve"> </w:t>
+            </w:r>
+            <w:proofErr w:type="spellStart"/>
+            <w:r>
+              <w:rPr>
+                <w:lang w:val="en-GB"/>
+              </w:rPr>
+              <w:t>Pfad</w:t>
+            </w:r>
+            <w:proofErr w:type="spellEnd"/>
+          </w:p>
+        </w:tc>
+      </w:tr>
+      <w:tr>
+        <w:tc>
+          <w:tcPr>
+            <w:tcW w:w="4531" w:type="dxa"/>
+          </w:tcPr>
+          <w:p>
+            <w:pPr>
+              <w:rPr>
+                <w:lang w:val="en-GB"/>
+              </w:rPr>
+            </w:pPr>
+            <w:r>
+              <w:rPr>
+                <w:lang w:val="en-GB"/>
+              </w:rPr>
+              <w:t>f</w:t>
+            </w:r>
+          </w:p>
+        </w:tc>
+        <w:tc>
+          <w:tcPr>
+            <w:tcW w:w="4531" w:type="dxa"/>
+          </w:tcPr>
+          <w:p>
+            <w:pPr>
+              <w:rPr>
+                <w:lang w:val="en-GB"/>
+              </w:rPr>
+            </w:pPr>
+            <w:proofErr w:type="spellStart"/>
+            <w:r>
+              <w:rPr>
+                <w:lang w:val="en-GB"/>
+              </w:rPr>
+              <w:t>Fog_node</w:t>
+            </w:r>
+            <w:proofErr w:type="spellEnd"/>
+          </w:p>
+        </w:tc>
+      </w:tr>
+      <w:tr>
+        <w:tc>
+          <w:tcPr>
+            <w:tcW w:w="4531" w:type="dxa"/>
+          </w:tcPr>
+          <w:p>
+            <w:pPr>
+              <w:rPr>
+                <w:lang w:val="en-GB"/>
+              </w:rPr>
+            </w:pPr>
+            <w:r>
+              <w:rPr>
+                <w:lang w:val="en-GB"/>
+              </w:rPr>
+              <w:t>d</w:t>
+            </w:r>
+          </w:p>
+        </w:tc>
+        <w:tc>
+          <w:tcPr>
+            <w:tcW w:w="4531" w:type="dxa"/>
+          </w:tcPr>
+          <w:p>
+            <w:pPr>
+              <w:rPr>
+                <w:lang w:val="en-GB"/>
+              </w:rPr>
+            </w:pPr>
+            <w:r>
+              <w:rPr>
+                <w:lang w:val="en-GB"/>
+              </w:rPr>
+              <w:t xml:space="preserve">Amount of data transferred </w:t>
+            </w:r>
+          </w:p>
+        </w:tc>
+      </w:tr>
+      <w:tr>
+        <w:tc>
+          <w:tcPr>
+            <w:tcW w:w="4531" w:type="dxa"/>
+          </w:tcPr>
+          <w:p>
+            <w:pPr>
+              <w:rPr>
+                <w:lang w:val="en-GB"/>
+              </w:rPr>
+            </w:pPr>
+            <w:proofErr w:type="spellStart"/>
+            <w:r>
+              <w:rPr>
+                <w:lang w:val="en-GB"/>
+              </w:rPr>
+              <w:t>i</w:t>
+            </w:r>
+            <w:proofErr w:type="spellEnd"/>
+          </w:p>
+        </w:tc>
+        <w:tc>
+          <w:tcPr>
+            <w:tcW w:w="4531" w:type="dxa"/>
+          </w:tcPr>
+          <w:p>
+            <w:pPr>
+              <w:rPr>
+                <w:lang w:val="en-GB"/>
+              </w:rPr>
+            </w:pPr>
+            <w:r>
+              <w:rPr>
+                <w:lang w:val="en-GB"/>
+              </w:rPr>
+              <w:t xml:space="preserve">Zeit index </w:t>
+            </w:r>
+          </w:p>
+        </w:tc>
+      </w:tr>
+      <w:tr>
+        <w:tc>
+          <w:tcPr>
+            <w:tcW w:w="4531" w:type="dxa"/>
+          </w:tcPr>
+          <w:p>
+            <w:pPr>
+              <w:rPr>
+                <w:lang w:val="en-GB"/>
+              </w:rPr>
+            </w:pPr>
+            <w:r>
+              <w:rPr>
+                <w:lang w:val="en-GB"/>
+              </w:rPr>
+              <w:t>Ψ</w:t>
+            </w:r>
+            <w:r>
+              <w:rPr>
+                <w:lang w:val="en-GB"/>
+              </w:rPr>
+              <w:t>(p)</w:t>
+            </w:r>
+          </w:p>
+        </w:tc>
+        <w:tc>
+          <w:tcPr>
+            <w:tcW w:w="4531" w:type="dxa"/>
+          </w:tcPr>
+          <w:p>
+            <w:pPr>
+              <w:rPr>
+                <w:lang w:val="en-GB"/>
+              </w:rPr>
+            </w:pPr>
+            <w:proofErr w:type="spellStart"/>
+            <w:r>
+              <w:rPr>
+                <w:lang w:val="en-GB"/>
+              </w:rPr>
+              <w:t>Wahrsch</w:t>
+            </w:r>
+            <w:proofErr w:type="spellEnd"/>
+            <w:r>
+              <w:rPr>
+                <w:lang w:val="en-GB"/>
+              </w:rPr>
+              <w:t xml:space="preserve">. des </w:t>
+            </w:r>
+            <w:proofErr w:type="spellStart"/>
+            <w:r>
+              <w:rPr>
+                <w:lang w:val="en-GB"/>
+              </w:rPr>
+              <w:t>Pfades</w:t>
+            </w:r>
+            <w:proofErr w:type="spellEnd"/>
+            <w:r>
+              <w:rPr>
+                <w:lang w:val="en-GB"/>
+              </w:rPr>
+              <w:t xml:space="preserve"> p</w:t>
+            </w:r>
+          </w:p>
+        </w:tc>
+      </w:tr>
+      <w:tr>
+        <w:tc>
+          <w:tcPr>
+            <w:tcW w:w="4531" w:type="dxa"/>
+          </w:tcPr>
+          <w:p>
+            <w:pPr>
+              <w:rPr>
+                <w:lang w:val="en-GB"/>
+              </w:rPr>
+            </w:pPr>
+            <w:proofErr w:type="spellStart"/>
+            <w:r>
+              <w:rPr>
+                <w:lang w:val="en-GB"/>
+              </w:rPr>
+              <w:t>dist</w:t>
+            </w:r>
+            <w:proofErr w:type="spellEnd"/>
+          </w:p>
+        </w:tc>
+        <w:tc>
+          <w:tcPr>
+            <w:tcW w:w="4531" w:type="dxa"/>
+          </w:tcPr>
+          <w:p>
+            <w:pPr>
+              <w:rPr>
+                <w:lang w:val="en-GB"/>
+              </w:rPr>
+            </w:pPr>
+            <w:r>
+              <w:rPr>
+                <w:lang w:val="en-GB"/>
+              </w:rPr>
+              <w:t>Dynamic time warp distance</w:t>
+            </w:r>
+          </w:p>
+        </w:tc>
+      </w:tr>
+      <w:tr>
+        <w:tc>
+          <w:tcPr>
+            <w:tcW w:w="4531" w:type="dxa"/>
+          </w:tcPr>
+          <w:p>
+            <w:pPr>
+              <w:rPr>
+                <w:lang w:val="en-GB"/>
+              </w:rPr>
+            </w:pPr>
+          </w:p>
+        </w:tc>
+        <w:tc>
+          <w:tcPr>
+            <w:tcW w:w="4531" w:type="dxa"/>
+          </w:tcPr>
+          <w:p>
+            <w:pPr>
+              <w:rPr>
+                <w:lang w:val="en-GB"/>
+              </w:rPr>
+            </w:pPr>
+          </w:p>
+        </w:tc>
+      </w:tr>
+      <w:tr>
+        <w:tc>
+          <w:tcPr>
+            <w:tcW w:w="4531" w:type="dxa"/>
+          </w:tcPr>
+          <w:p>
+            <w:pPr>
+              <w:rPr>
+                <w:lang w:val="en-GB"/>
+              </w:rPr>
+            </w:pPr>
+          </w:p>
+        </w:tc>
+        <w:tc>
+          <w:tcPr>
+            <w:tcW w:w="4531" w:type="dxa"/>
+          </w:tcPr>
+          <w:p>
+            <w:pPr>
+              <w:rPr>
+                <w:lang w:val="en-GB"/>
+              </w:rPr>
+            </w:pPr>
+          </w:p>
+        </w:tc>
+      </w:tr>
+      <w:tr>
+        <w:tc>
+          <w:tcPr>
+            <w:tcW w:w="4531" w:type="dxa"/>
+          </w:tcPr>
+          <w:p>
+            <w:pPr>
+              <w:rPr>
+                <w:lang w:val="en-GB"/>
+              </w:rPr>
+            </w:pPr>
+          </w:p>
+        </w:tc>
+        <w:tc>
+          <w:tcPr>
+            <w:tcW w:w="4531" w:type="dxa"/>
+          </w:tcPr>
+          <w:p>
+            <w:pPr>
+              <w:rPr>
+                <w:lang w:val="en-GB"/>
+              </w:rPr>
+            </w:pPr>
+          </w:p>
+        </w:tc>
+      </w:tr>
+      <w:tr>
+        <w:tc>
+          <w:tcPr>
+            <w:tcW w:w="4531" w:type="dxa"/>
+          </w:tcPr>
+          <w:p>
+            <w:pPr>
+              <w:rPr>
+                <w:lang w:val="en-GB"/>
+              </w:rPr>
+            </w:pPr>
+          </w:p>
+        </w:tc>
+        <w:tc>
+          <w:tcPr>
+            <w:tcW w:w="4531" w:type="dxa"/>
+          </w:tcPr>
+          <w:p>
+            <w:pPr>
+              <w:rPr>
+                <w:lang w:val="en-GB"/>
+              </w:rPr>
+            </w:pPr>
+          </w:p>
+        </w:tc>
+      </w:tr>
+    </w:tbl>
+    <w:p>
+      <w:pPr>
+        <w:rPr>
+          <w:lang w:val="en-GB"/>
+        </w:rPr>
+      </w:pPr>
     </w:p>
     <w:sectPr>
       <w:pgSz w:w="11906" w:h="16838"/>
@@ -1884,6 +2713,16 @@
       <w:contextualSpacing/>
     </w:pPr>
   </w:style>
+  <w:style w:type="character" w:styleId="Platzhaltertext">
+    <w:name w:val="Placeholder Text"/>
+    <w:basedOn w:val="Absatz-Standardschriftart"/>
+    <w:uiPriority w:val="99"/>
+    <w:semiHidden/>
+    <w:rsid w:val="000F68D0"/>
+    <w:rPr>
+      <w:color w:val="808080"/>
+    </w:rPr>
+  </w:style>
 </w:styles>
 </file>
 

</xml_diff>

<commit_message>
trajectory attack, added and tested creating segments
</commit_message>
<xml_diff>
--- a/python/Notizen_Metriken.docx
+++ b/python/Notizen_Metriken.docx
@@ -14,15 +14,7 @@
     </w:p>
     <w:p>
       <w:r>
-        <w:t xml:space="preserve">Erfolg ist </w:t>
-      </w:r>
-      <w:proofErr w:type="spellStart"/>
-      <w:r>
-        <w:t>correctness</w:t>
-      </w:r>
-      <w:proofErr w:type="spellEnd"/>
-      <w:r>
-        <w:t xml:space="preserve">: </w:t>
+        <w:t xml:space="preserve">Erfolg ist correctness: </w:t>
       </w:r>
     </w:p>
     <w:p>
@@ -111,13 +103,8 @@
               <w:jc w:val="center"/>
             </w:pPr>
             <w:r>
-              <w:t xml:space="preserve">Ergebnis </w:t>
-            </w:r>
-            <w:proofErr w:type="spellStart"/>
-            <w:r>
-              <w:t>Wahrsch.verteilung</w:t>
-            </w:r>
-            <w:proofErr w:type="spellEnd"/>
+              <w:t>Ergebnis Wahrsch.verteilung</w:t>
+            </w:r>
           </w:p>
         </w:tc>
       </w:tr>
@@ -153,11 +140,9 @@
             <w:pPr>
               <w:jc w:val="center"/>
             </w:pPr>
-            <w:proofErr w:type="spellStart"/>
             <w:r>
               <w:t>location</w:t>
             </w:r>
-            <w:proofErr w:type="spellEnd"/>
           </w:p>
         </w:tc>
       </w:tr>
@@ -193,21 +178,8 @@
             <w:pPr>
               <w:jc w:val="center"/>
             </w:pPr>
-            <w:proofErr w:type="spellStart"/>
-            <w:r>
-              <w:t>Wahrsch</w:t>
-            </w:r>
-            <w:proofErr w:type="spellEnd"/>
-            <w:r>
-              <w:t xml:space="preserve">. von </w:t>
-            </w:r>
-            <w:proofErr w:type="spellStart"/>
-            <w:r>
-              <w:t>location</w:t>
-            </w:r>
-            <w:proofErr w:type="spellEnd"/>
-            <w:r>
-              <w:t xml:space="preserve"> l</w:t>
+            <w:r>
+              <w:t>Wahrsch. von location l</w:t>
             </w:r>
           </w:p>
         </w:tc>
@@ -250,13 +222,8 @@
               <w:jc w:val="center"/>
             </w:pPr>
             <w:r>
-              <w:t xml:space="preserve">Real </w:t>
-            </w:r>
-            <w:proofErr w:type="spellStart"/>
-            <w:r>
-              <w:t>location</w:t>
-            </w:r>
-            <w:proofErr w:type="spellEnd"/>
+              <w:t>Real location</w:t>
+            </w:r>
           </w:p>
         </w:tc>
       </w:tr>
@@ -285,27 +252,9 @@
             <w:pPr>
               <w:jc w:val="center"/>
             </w:pPr>
-            <w:proofErr w:type="spellStart"/>
-            <w:r>
-              <w:t>Compromised</w:t>
-            </w:r>
-            <w:proofErr w:type="spellEnd"/>
-            <w:r>
-              <w:t xml:space="preserve"> </w:t>
-            </w:r>
-            <w:proofErr w:type="spellStart"/>
-            <w:r>
-              <w:t>fog</w:t>
-            </w:r>
-            <w:proofErr w:type="spellEnd"/>
-            <w:r>
-              <w:t xml:space="preserve"> </w:t>
-            </w:r>
-            <w:proofErr w:type="spellStart"/>
-            <w:r>
-              <w:t>node</w:t>
-            </w:r>
-            <w:proofErr w:type="spellEnd"/>
+            <w:r>
+              <w:t>Compromised fog node</w:t>
+            </w:r>
           </w:p>
         </w:tc>
       </w:tr>
@@ -374,13 +323,8 @@
               <w:jc w:val="center"/>
             </w:pPr>
             <w:r>
-              <w:t>Selected Fog-</w:t>
-            </w:r>
-            <w:proofErr w:type="spellStart"/>
-            <w:r>
-              <w:t>Node</w:t>
-            </w:r>
-            <w:proofErr w:type="spellEnd"/>
+              <w:t>Selected Fog-Node</w:t>
+            </w:r>
           </w:p>
         </w:tc>
       </w:tr>
@@ -397,13 +341,8 @@
               <w:jc w:val="center"/>
             </w:pPr>
             <w:r>
-              <w:t>|R(f</w:t>
-            </w:r>
-            <w:proofErr w:type="gramStart"/>
-            <w:r>
-              <w:t>*)|</w:t>
-            </w:r>
-            <w:proofErr w:type="gramEnd"/>
+              <w:t>|R(f*)|</w:t>
+            </w:r>
           </w:p>
         </w:tc>
         <w:tc>
@@ -415,15 +354,7 @@
               <w:jc w:val="center"/>
             </w:pPr>
             <w:r>
-              <w:t xml:space="preserve">Alle Locations in Region des </w:t>
-            </w:r>
-            <w:proofErr w:type="spellStart"/>
-            <w:r>
-              <w:t>komp</w:t>
-            </w:r>
-            <w:proofErr w:type="spellEnd"/>
-            <w:r>
-              <w:t>. Fog-Knoten</w:t>
+              <w:t>Alle Locations in Region des komp. Fog-Knoten</w:t>
             </w:r>
           </w:p>
         </w:tc>
@@ -466,37 +397,12 @@
           <w:bCs/>
         </w:rPr>
       </w:pPr>
-      <w:proofErr w:type="spellStart"/>
       <w:r>
         <w:rPr>
           <w:b/>
           <w:bCs/>
         </w:rPr>
-        <w:t>Offloading-Strat</w:t>
-      </w:r>
-      <w:proofErr w:type="spellEnd"/>
-      <w:r>
-        <w:rPr>
-          <w:b/>
-          <w:bCs/>
-        </w:rPr>
-        <w:t xml:space="preserve"> </w:t>
-      </w:r>
-      <w:proofErr w:type="spellStart"/>
-      <w:r>
-        <w:rPr>
-          <w:b/>
-          <w:bCs/>
-        </w:rPr>
-        <w:t>Nearest</w:t>
-      </w:r>
-      <w:proofErr w:type="spellEnd"/>
-      <w:r>
-        <w:rPr>
-          <w:b/>
-          <w:bCs/>
-        </w:rPr>
-        <w:t>:</w:t>
+        <w:t>Offloading-Strat Nearest:</w:t>
       </w:r>
     </w:p>
     <w:p>
@@ -504,55 +410,18 @@
         <w:t>-</w:t>
       </w:r>
       <w:r>
-        <w:t>Alle Pos bekannt (</w:t>
-      </w:r>
-      <w:proofErr w:type="spellStart"/>
-      <w:r>
-        <w:t>komp</w:t>
-      </w:r>
-      <w:proofErr w:type="spellEnd"/>
-      <w:r>
-        <w:t xml:space="preserve">. Und nicht </w:t>
-      </w:r>
-      <w:proofErr w:type="spellStart"/>
-      <w:r>
-        <w:t>komp</w:t>
-      </w:r>
-      <w:proofErr w:type="spellEnd"/>
-      <w:r>
-        <w:t>.)</w:t>
+        <w:t>Alle Pos bekannt (komp. Und nicht komp.)</w:t>
       </w:r>
     </w:p>
     <w:p>
       <w:r>
         <w:t xml:space="preserve">-entweder ist </w:t>
       </w:r>
-      <w:proofErr w:type="spellStart"/>
       <w:r>
-        <w:t>location</w:t>
-      </w:r>
-      <w:proofErr w:type="spellEnd"/>
-      <w:r>
-        <w:t xml:space="preserve"> in der Region eines </w:t>
-      </w:r>
-      <w:proofErr w:type="spellStart"/>
-      <w:r>
-        <w:t>komp</w:t>
-      </w:r>
-      <w:proofErr w:type="spellEnd"/>
-      <w:r>
-        <w:t>. Fog-Knoten, dann 1</w:t>
-      </w:r>
-      <w:proofErr w:type="gramStart"/>
-      <w:r>
-        <w:t>/</w:t>
+        <w:t>location in der Region eines komp. Fog-Knoten, dann 1/</w:t>
       </w:r>
       <w:r>
-        <w:t>(</w:t>
-      </w:r>
-      <w:proofErr w:type="gramEnd"/>
-      <w:r>
-        <w:t>Anzahl Locations in Region)</w:t>
+        <w:t>(Anzahl Locations in Region)</w:t>
       </w:r>
       <w:r>
         <w:t xml:space="preserve"> oder unbekannt -&gt; 0</w:t>
@@ -692,7 +561,6 @@
                 <w:lang w:val="en-GB"/>
               </w:rPr>
             </w:pPr>
-            <w:proofErr w:type="spellStart"/>
             <w:r>
               <w:rPr>
                 <w:b/>
@@ -701,7 +569,6 @@
               </w:rPr>
               <w:t>D_i_j</w:t>
             </w:r>
-            <w:proofErr w:type="spellEnd"/>
           </w:p>
         </w:tc>
         <w:tc>
@@ -722,372 +589,254 @@
                 <w:bCs/>
                 <w:lang w:val="en-GB"/>
               </w:rPr>
-              <w:t xml:space="preserve">Add -&gt; </w:t>
-            </w:r>
-            <w:proofErr w:type="spellStart"/>
-            <w:r>
+              <w:t>Add -&gt; Data_size</w:t>
+            </w:r>
+          </w:p>
+        </w:tc>
+      </w:tr>
+      <w:tr>
+        <w:tc>
+          <w:tcPr>
+            <w:tcW w:w="4531" w:type="dxa"/>
+          </w:tcPr>
+          <w:p>
+            <w:pPr>
               <w:rPr>
                 <w:b/>
                 <w:bCs/>
                 <w:lang w:val="en-GB"/>
               </w:rPr>
-              <w:t>Data_size</w:t>
-            </w:r>
-            <w:proofErr w:type="spellEnd"/>
-          </w:p>
-        </w:tc>
-      </w:tr>
-      <w:tr>
-        <w:tc>
-          <w:tcPr>
-            <w:tcW w:w="4531" w:type="dxa"/>
-          </w:tcPr>
-          <w:p>
-            <w:pPr>
+            </w:pPr>
+            <w:r>
               <w:rPr>
                 <w:b/>
                 <w:bCs/>
                 <w:lang w:val="en-GB"/>
               </w:rPr>
-            </w:pPr>
-            <w:proofErr w:type="spellStart"/>
-            <w:r>
+              <w:t>R_i_j</w:t>
+            </w:r>
+          </w:p>
+        </w:tc>
+        <w:tc>
+          <w:tcPr>
+            <w:tcW w:w="4531" w:type="dxa"/>
+          </w:tcPr>
+          <w:p>
+            <w:pPr>
               <w:rPr>
                 <w:b/>
                 <w:bCs/>
                 <w:lang w:val="en-GB"/>
               </w:rPr>
-              <w:t>R_i_j</w:t>
-            </w:r>
-            <w:proofErr w:type="spellEnd"/>
-          </w:p>
-        </w:tc>
-        <w:tc>
-          <w:tcPr>
-            <w:tcW w:w="4531" w:type="dxa"/>
-          </w:tcPr>
-          <w:p>
-            <w:pPr>
+            </w:pPr>
+            <w:r>
               <w:rPr>
                 <w:b/>
                 <w:bCs/>
                 <w:lang w:val="en-GB"/>
               </w:rPr>
-            </w:pPr>
-            <w:proofErr w:type="spellStart"/>
-            <w:r>
+              <w:t>Fog_Device_info -&gt; uplink_bandwidth</w:t>
+            </w:r>
+          </w:p>
+        </w:tc>
+      </w:tr>
+      <w:tr>
+        <w:tc>
+          <w:tcPr>
+            <w:tcW w:w="4531" w:type="dxa"/>
+          </w:tcPr>
+          <w:p>
+            <w:pPr>
               <w:rPr>
                 <w:b/>
                 <w:bCs/>
                 <w:lang w:val="en-GB"/>
               </w:rPr>
-              <w:t>Fog_Device_info</w:t>
-            </w:r>
-            <w:proofErr w:type="spellEnd"/>
+            </w:pPr>
             <w:r>
               <w:rPr>
                 <w:b/>
                 <w:bCs/>
                 <w:lang w:val="en-GB"/>
               </w:rPr>
-              <w:t xml:space="preserve"> -&gt; </w:t>
-            </w:r>
-            <w:proofErr w:type="spellStart"/>
-            <w:r>
+              <w:t>C_i_j</w:t>
+            </w:r>
+          </w:p>
+        </w:tc>
+        <w:tc>
+          <w:tcPr>
+            <w:tcW w:w="4531" w:type="dxa"/>
+          </w:tcPr>
+          <w:p>
+            <w:pPr>
               <w:rPr>
                 <w:b/>
                 <w:bCs/>
                 <w:lang w:val="en-GB"/>
               </w:rPr>
-              <w:t>uplink_bandwidth</w:t>
-            </w:r>
-            <w:proofErr w:type="spellEnd"/>
-          </w:p>
-        </w:tc>
-      </w:tr>
-      <w:tr>
-        <w:tc>
-          <w:tcPr>
-            <w:tcW w:w="4531" w:type="dxa"/>
-          </w:tcPr>
-          <w:p>
-            <w:pPr>
+            </w:pPr>
+            <w:r>
               <w:rPr>
                 <w:b/>
                 <w:bCs/>
                 <w:lang w:val="en-GB"/>
               </w:rPr>
-            </w:pPr>
-            <w:proofErr w:type="spellStart"/>
-            <w:r>
+              <w:t>Remove.available mips – Add.availableMibs</w:t>
+            </w:r>
+          </w:p>
+        </w:tc>
+      </w:tr>
+      <w:tr>
+        <w:tc>
+          <w:tcPr>
+            <w:tcW w:w="4531" w:type="dxa"/>
+          </w:tcPr>
+          <w:p>
+            <w:pPr>
               <w:rPr>
                 <w:b/>
                 <w:bCs/>
                 <w:lang w:val="en-GB"/>
               </w:rPr>
-              <w:t>C_i_j</w:t>
-            </w:r>
-            <w:proofErr w:type="spellEnd"/>
-          </w:p>
-        </w:tc>
-        <w:tc>
-          <w:tcPr>
-            <w:tcW w:w="4531" w:type="dxa"/>
-          </w:tcPr>
-          <w:p>
-            <w:pPr>
+            </w:pPr>
+            <w:r>
               <w:rPr>
                 <w:b/>
                 <w:bCs/>
                 <w:lang w:val="en-GB"/>
               </w:rPr>
-            </w:pPr>
-            <w:proofErr w:type="spellStart"/>
-            <w:r>
+              <w:t>F_j</w:t>
+            </w:r>
+          </w:p>
+        </w:tc>
+        <w:tc>
+          <w:tcPr>
+            <w:tcW w:w="4531" w:type="dxa"/>
+          </w:tcPr>
+          <w:p>
+            <w:pPr>
               <w:rPr>
                 <w:b/>
                 <w:bCs/>
                 <w:lang w:val="en-GB"/>
               </w:rPr>
-              <w:t>Remove.available</w:t>
-            </w:r>
-            <w:proofErr w:type="spellEnd"/>
+            </w:pPr>
             <w:r>
               <w:rPr>
                 <w:b/>
                 <w:bCs/>
                 <w:lang w:val="en-GB"/>
               </w:rPr>
-              <w:t xml:space="preserve"> </w:t>
-            </w:r>
-            <w:proofErr w:type="spellStart"/>
+              <w:t xml:space="preserve">Events </w:t>
+            </w:r>
             <w:r>
               <w:rPr>
                 <w:b/>
                 <w:bCs/>
                 <w:lang w:val="en-GB"/>
               </w:rPr>
-              <w:t>mips</w:t>
-            </w:r>
-            <w:proofErr w:type="spellEnd"/>
+              <w:t>-&gt; remove</w:t>
+            </w:r>
             <w:r>
               <w:rPr>
                 <w:b/>
                 <w:bCs/>
                 <w:lang w:val="en-GB"/>
               </w:rPr>
-              <w:t xml:space="preserve"> – </w:t>
-            </w:r>
-            <w:proofErr w:type="spellStart"/>
-            <w:r>
+              <w:t>-&gt; available Mips</w:t>
+            </w:r>
+          </w:p>
+        </w:tc>
+      </w:tr>
+      <w:tr>
+        <w:tc>
+          <w:tcPr>
+            <w:tcW w:w="4531" w:type="dxa"/>
+          </w:tcPr>
+          <w:p>
+            <w:pPr>
               <w:rPr>
                 <w:b/>
                 <w:bCs/>
                 <w:lang w:val="en-GB"/>
               </w:rPr>
-              <w:t>Add.availableMibs</w:t>
-            </w:r>
-            <w:proofErr w:type="spellEnd"/>
-          </w:p>
-        </w:tc>
-      </w:tr>
-      <w:tr>
-        <w:tc>
-          <w:tcPr>
-            <w:tcW w:w="4531" w:type="dxa"/>
-          </w:tcPr>
-          <w:p>
-            <w:pPr>
+            </w:pPr>
+            <w:r>
               <w:rPr>
                 <w:b/>
                 <w:bCs/>
                 <w:lang w:val="en-GB"/>
               </w:rPr>
-            </w:pPr>
-            <w:proofErr w:type="spellStart"/>
-            <w:r>
+              <w:t>D_j_i</w:t>
+            </w:r>
+          </w:p>
+        </w:tc>
+        <w:tc>
+          <w:tcPr>
+            <w:tcW w:w="4531" w:type="dxa"/>
+          </w:tcPr>
+          <w:p>
+            <w:pPr>
               <w:rPr>
                 <w:b/>
                 <w:bCs/>
                 <w:lang w:val="en-GB"/>
               </w:rPr>
-              <w:t>F_j</w:t>
-            </w:r>
-            <w:proofErr w:type="spellEnd"/>
-          </w:p>
-        </w:tc>
-        <w:tc>
-          <w:tcPr>
-            <w:tcW w:w="4531" w:type="dxa"/>
-          </w:tcPr>
-          <w:p>
-            <w:pPr>
+            </w:pPr>
+            <w:r>
               <w:rPr>
                 <w:b/>
                 <w:bCs/>
                 <w:lang w:val="en-GB"/>
               </w:rPr>
-            </w:pPr>
-            <w:r>
+              <w:t>Remove -&gt; Data_size</w:t>
+            </w:r>
+          </w:p>
+        </w:tc>
+      </w:tr>
+      <w:tr>
+        <w:tc>
+          <w:tcPr>
+            <w:tcW w:w="4531" w:type="dxa"/>
+          </w:tcPr>
+          <w:p>
+            <w:pPr>
               <w:rPr>
                 <w:b/>
                 <w:bCs/>
                 <w:lang w:val="en-GB"/>
               </w:rPr>
-              <w:t xml:space="preserve">Events </w:t>
-            </w:r>
+            </w:pPr>
             <w:r>
               <w:rPr>
                 <w:b/>
                 <w:bCs/>
                 <w:lang w:val="en-GB"/>
               </w:rPr>
-              <w:t>-&gt; remove</w:t>
-            </w:r>
-            <w:r>
+              <w:t>R_j_i</w:t>
+            </w:r>
+          </w:p>
+        </w:tc>
+        <w:tc>
+          <w:tcPr>
+            <w:tcW w:w="4531" w:type="dxa"/>
+          </w:tcPr>
+          <w:p>
+            <w:pPr>
               <w:rPr>
                 <w:b/>
                 <w:bCs/>
                 <w:lang w:val="en-GB"/>
               </w:rPr>
-              <w:t xml:space="preserve">-&gt; available </w:t>
-            </w:r>
-            <w:proofErr w:type="spellStart"/>
+            </w:pPr>
             <w:r>
               <w:rPr>
                 <w:b/>
                 <w:bCs/>
                 <w:lang w:val="en-GB"/>
               </w:rPr>
-              <w:t>Mips</w:t>
-            </w:r>
-            <w:proofErr w:type="spellEnd"/>
-          </w:p>
-        </w:tc>
-      </w:tr>
-      <w:tr>
-        <w:tc>
-          <w:tcPr>
-            <w:tcW w:w="4531" w:type="dxa"/>
-          </w:tcPr>
-          <w:p>
-            <w:pPr>
-              <w:rPr>
-                <w:b/>
-                <w:bCs/>
-                <w:lang w:val="en-GB"/>
-              </w:rPr>
-            </w:pPr>
-            <w:proofErr w:type="spellStart"/>
-            <w:r>
-              <w:rPr>
-                <w:b/>
-                <w:bCs/>
-                <w:lang w:val="en-GB"/>
-              </w:rPr>
-              <w:t>D_j_i</w:t>
-            </w:r>
-            <w:proofErr w:type="spellEnd"/>
-          </w:p>
-        </w:tc>
-        <w:tc>
-          <w:tcPr>
-            <w:tcW w:w="4531" w:type="dxa"/>
-          </w:tcPr>
-          <w:p>
-            <w:pPr>
-              <w:rPr>
-                <w:b/>
-                <w:bCs/>
-                <w:lang w:val="en-GB"/>
-              </w:rPr>
-            </w:pPr>
-            <w:r>
-              <w:rPr>
-                <w:b/>
-                <w:bCs/>
-                <w:lang w:val="en-GB"/>
-              </w:rPr>
-              <w:t xml:space="preserve">Remove -&gt; </w:t>
-            </w:r>
-            <w:proofErr w:type="spellStart"/>
-            <w:r>
-              <w:rPr>
-                <w:b/>
-                <w:bCs/>
-                <w:lang w:val="en-GB"/>
-              </w:rPr>
-              <w:t>Data_size</w:t>
-            </w:r>
-            <w:proofErr w:type="spellEnd"/>
-          </w:p>
-        </w:tc>
-      </w:tr>
-      <w:tr>
-        <w:tc>
-          <w:tcPr>
-            <w:tcW w:w="4531" w:type="dxa"/>
-          </w:tcPr>
-          <w:p>
-            <w:pPr>
-              <w:rPr>
-                <w:b/>
-                <w:bCs/>
-                <w:lang w:val="en-GB"/>
-              </w:rPr>
-            </w:pPr>
-            <w:proofErr w:type="spellStart"/>
-            <w:r>
-              <w:rPr>
-                <w:b/>
-                <w:bCs/>
-                <w:lang w:val="en-GB"/>
-              </w:rPr>
-              <w:t>R_j_i</w:t>
-            </w:r>
-            <w:proofErr w:type="spellEnd"/>
-          </w:p>
-        </w:tc>
-        <w:tc>
-          <w:tcPr>
-            <w:tcW w:w="4531" w:type="dxa"/>
-          </w:tcPr>
-          <w:p>
-            <w:pPr>
-              <w:rPr>
-                <w:b/>
-                <w:bCs/>
-                <w:lang w:val="en-GB"/>
-              </w:rPr>
-            </w:pPr>
-            <w:proofErr w:type="spellStart"/>
-            <w:r>
-              <w:rPr>
-                <w:b/>
-                <w:bCs/>
-                <w:lang w:val="en-GB"/>
-              </w:rPr>
-              <w:t>Fog_Device_info</w:t>
-            </w:r>
-            <w:proofErr w:type="spellEnd"/>
-            <w:r>
-              <w:rPr>
-                <w:b/>
-                <w:bCs/>
-                <w:lang w:val="en-GB"/>
-              </w:rPr>
-              <w:t xml:space="preserve"> -&gt; </w:t>
-            </w:r>
-            <w:proofErr w:type="spellStart"/>
-            <w:r>
-              <w:rPr>
-                <w:b/>
-                <w:bCs/>
-                <w:lang w:val="en-GB"/>
-              </w:rPr>
-              <w:t>downlink_bandwidth</w:t>
-            </w:r>
-            <w:proofErr w:type="spellEnd"/>
+              <w:t>Fog_Device_info -&gt; downlink_bandwidth</w:t>
+            </w:r>
           </w:p>
         </w:tc>
       </w:tr>
@@ -1110,16 +859,11 @@
         </w:numPr>
       </w:pPr>
       <w:r>
-        <w:t xml:space="preserve">Für welche </w:t>
-      </w:r>
-      <w:proofErr w:type="spellStart"/>
-      <w:r>
-        <w:t>location</w:t>
+        <w:t>Für welche location</w:t>
       </w:r>
       <w:r>
         <w:t>s</w:t>
       </w:r>
-      <w:proofErr w:type="spellEnd"/>
       <w:r>
         <w:t xml:space="preserve"> würde f* gewählt werden?</w:t>
       </w:r>
@@ -1247,25 +991,7 @@
           <w:bCs/>
           <w:lang w:val="en-GB"/>
         </w:rPr>
-        <w:t xml:space="preserve">Offloading-Strat </w:t>
-      </w:r>
-      <w:proofErr w:type="spellStart"/>
-      <w:r>
-        <w:rPr>
-          <w:b/>
-          <w:bCs/>
-          <w:lang w:val="en-GB"/>
-        </w:rPr>
-        <w:t>NotSlow</w:t>
-      </w:r>
-      <w:proofErr w:type="spellEnd"/>
-      <w:r>
-        <w:rPr>
-          <w:b/>
-          <w:bCs/>
-          <w:lang w:val="en-GB"/>
-        </w:rPr>
-        <w:t>:</w:t>
+        <w:t>Offloading-Strat NotSlow:</w:t>
       </w:r>
     </w:p>
     <w:p>
@@ -1402,13 +1128,8 @@
             <w:pPr>
               <w:jc w:val="center"/>
             </w:pPr>
-            <w:proofErr w:type="spellStart"/>
-            <w:r>
-              <w:t>Wahrsch</w:t>
-            </w:r>
-            <w:proofErr w:type="spellEnd"/>
-            <w:r>
-              <w:t xml:space="preserve"> für Threshold</w:t>
+            <w:r>
+              <w:t>Wahrsch für Threshold</w:t>
             </w:r>
           </w:p>
         </w:tc>
@@ -1445,21 +1166,8 @@
             <w:pPr>
               <w:jc w:val="center"/>
             </w:pPr>
-            <w:proofErr w:type="spellStart"/>
-            <w:r>
-              <w:t>Wahrsch</w:t>
-            </w:r>
-            <w:proofErr w:type="spellEnd"/>
-            <w:r>
-              <w:t xml:space="preserve">. von </w:t>
-            </w:r>
-            <w:proofErr w:type="spellStart"/>
-            <w:r>
-              <w:t>location</w:t>
-            </w:r>
-            <w:proofErr w:type="spellEnd"/>
-            <w:r>
-              <w:t xml:space="preserve"> l</w:t>
+            <w:r>
+              <w:t>Wahrsch. von location l</w:t>
             </w:r>
           </w:p>
         </w:tc>
@@ -1489,27 +1197,9 @@
             <w:pPr>
               <w:jc w:val="center"/>
             </w:pPr>
-            <w:proofErr w:type="spellStart"/>
-            <w:r>
-              <w:t>Compromised</w:t>
-            </w:r>
-            <w:proofErr w:type="spellEnd"/>
-            <w:r>
-              <w:t xml:space="preserve"> </w:t>
-            </w:r>
-            <w:proofErr w:type="spellStart"/>
-            <w:r>
-              <w:t>fog</w:t>
-            </w:r>
-            <w:proofErr w:type="spellEnd"/>
-            <w:r>
-              <w:t xml:space="preserve"> </w:t>
-            </w:r>
-            <w:proofErr w:type="spellStart"/>
-            <w:r>
-              <w:t>node</w:t>
-            </w:r>
-            <w:proofErr w:type="spellEnd"/>
+            <w:r>
+              <w:t>Compromised fog node</w:t>
+            </w:r>
           </w:p>
         </w:tc>
       </w:tr>
@@ -1575,19 +1265,11 @@
           <w:lang w:val="en-GB"/>
         </w:rPr>
       </w:pPr>
-      <w:proofErr w:type="spellStart"/>
       <w:r>
         <w:rPr>
           <w:lang w:val="en-GB"/>
         </w:rPr>
-        <w:t>Pfad</w:t>
-      </w:r>
-      <w:proofErr w:type="spellEnd"/>
-      <w:r>
-        <w:rPr>
-          <w:lang w:val="en-GB"/>
-        </w:rPr>
-        <w:t xml:space="preserve"> </w:t>
+        <w:t xml:space="preserve">Pfad </w:t>
       </w:r>
     </w:p>
     <w:p>
@@ -1648,9 +1330,9 @@
           <w:noProof/>
         </w:rPr>
         <w:drawing>
-          <wp:inline distT="0" distB="0" distL="0" distR="0" wp14:anchorId="619A7933" wp14:editId="76FDE405">
-            <wp:extent cx="3923414" cy="4387920"/>
-            <wp:effectExtent l="0" t="0" r="1270" b="0"/>
+          <wp:inline distT="0" distB="0" distL="0" distR="0" wp14:anchorId="619A7933" wp14:editId="0FB9E743">
+            <wp:extent cx="4972050" cy="5560707"/>
+            <wp:effectExtent l="0" t="0" r="0" b="1905"/>
             <wp:docPr id="7" name="Grafik 7" descr="Ein Bild, das Text enthält.&#10;&#10;Automatisch generierte Beschreibung"/>
             <wp:cNvGraphicFramePr>
               <a:graphicFrameLocks xmlns:a="http://schemas.openxmlformats.org/drawingml/2006/main" noChangeAspect="1"/>
@@ -1671,7 +1353,7 @@
                   <pic:spPr>
                     <a:xfrm>
                       <a:off x="0" y="0"/>
-                      <a:ext cx="3933891" cy="4399637"/>
+                      <a:ext cx="4990350" cy="5581173"/>
                     </a:xfrm>
                     <a:prstGeom prst="rect">
                       <a:avLst/>
@@ -1723,14 +1405,12 @@
                 <w:lang w:val="en-GB"/>
               </w:rPr>
             </w:pPr>
-            <w:proofErr w:type="spellStart"/>
             <w:r>
               <w:rPr>
                 <w:lang w:val="en-GB"/>
               </w:rPr>
               <w:t>Pfad</w:t>
             </w:r>
-            <w:proofErr w:type="spellEnd"/>
           </w:p>
         </w:tc>
       </w:tr>
@@ -1746,48 +1426,30 @@
                 <w:lang w:val="en-GB"/>
               </w:rPr>
             </w:pPr>
-            <w:proofErr w:type="spellStart"/>
             <w:r>
               <w:rPr>
                 <w:lang w:val="en-GB"/>
               </w:rPr>
               <w:t>Pr</w:t>
             </w:r>
-            <w:proofErr w:type="spellEnd"/>
-          </w:p>
-        </w:tc>
-        <w:tc>
-          <w:tcPr>
-            <w:tcW w:w="4531" w:type="dxa"/>
-          </w:tcPr>
-          <w:p>
-            <w:pPr>
-              <w:rPr>
-                <w:lang w:val="en-GB"/>
-              </w:rPr>
-            </w:pPr>
-            <w:proofErr w:type="spellStart"/>
-            <w:r>
-              <w:rPr>
-                <w:lang w:val="en-GB"/>
-              </w:rPr>
-              <w:t>Tatsächlicher</w:t>
-            </w:r>
-            <w:proofErr w:type="spellEnd"/>
-            <w:r>
-              <w:rPr>
-                <w:lang w:val="en-GB"/>
-              </w:rPr>
-              <w:t xml:space="preserve"> </w:t>
-            </w:r>
-            <w:proofErr w:type="spellStart"/>
-            <w:r>
-              <w:rPr>
-                <w:lang w:val="en-GB"/>
-              </w:rPr>
-              <w:t>Pfad</w:t>
-            </w:r>
-            <w:proofErr w:type="spellEnd"/>
+          </w:p>
+        </w:tc>
+        <w:tc>
+          <w:tcPr>
+            <w:tcW w:w="4531" w:type="dxa"/>
+          </w:tcPr>
+          <w:p>
+            <w:pPr>
+              <w:rPr>
+                <w:lang w:val="en-GB"/>
+              </w:rPr>
+            </w:pPr>
+            <w:r>
+              <w:rPr>
+                <w:lang w:val="en-GB"/>
+              </w:rPr>
+              <w:t>Tatsächlicher Pfad</w:t>
+            </w:r>
           </w:p>
         </w:tc>
       </w:tr>
@@ -1820,14 +1482,12 @@
                 <w:lang w:val="en-GB"/>
               </w:rPr>
             </w:pPr>
-            <w:proofErr w:type="spellStart"/>
             <w:r>
               <w:rPr>
                 <w:lang w:val="en-GB"/>
               </w:rPr>
               <w:t>Fog_node</w:t>
             </w:r>
-            <w:proofErr w:type="spellEnd"/>
           </w:p>
         </w:tc>
       </w:tr>
@@ -1880,14 +1540,12 @@
                 <w:lang w:val="en-GB"/>
               </w:rPr>
             </w:pPr>
-            <w:proofErr w:type="spellStart"/>
             <w:r>
               <w:rPr>
                 <w:lang w:val="en-GB"/>
               </w:rPr>
               <w:t>i</w:t>
             </w:r>
-            <w:proofErr w:type="spellEnd"/>
           </w:p>
         </w:tc>
         <w:tc>
@@ -1944,56 +1602,32 @@
                 <w:lang w:val="en-GB"/>
               </w:rPr>
             </w:pPr>
-            <w:proofErr w:type="spellStart"/>
-            <w:r>
-              <w:rPr>
-                <w:lang w:val="en-GB"/>
-              </w:rPr>
-              <w:t>Wahrsch</w:t>
-            </w:r>
-            <w:proofErr w:type="spellEnd"/>
-            <w:r>
-              <w:rPr>
-                <w:lang w:val="en-GB"/>
-              </w:rPr>
-              <w:t xml:space="preserve">. des </w:t>
-            </w:r>
-            <w:proofErr w:type="spellStart"/>
-            <w:r>
-              <w:rPr>
-                <w:lang w:val="en-GB"/>
-              </w:rPr>
-              <w:t>Pfades</w:t>
-            </w:r>
-            <w:proofErr w:type="spellEnd"/>
-            <w:r>
-              <w:rPr>
-                <w:lang w:val="en-GB"/>
-              </w:rPr>
-              <w:t xml:space="preserve"> p</w:t>
-            </w:r>
-          </w:p>
-        </w:tc>
-      </w:tr>
-      <w:tr>
-        <w:tc>
-          <w:tcPr>
-            <w:tcW w:w="4531" w:type="dxa"/>
-          </w:tcPr>
-          <w:p>
-            <w:pPr>
-              <w:rPr>
-                <w:lang w:val="en-GB"/>
-              </w:rPr>
-            </w:pPr>
-            <w:proofErr w:type="spellStart"/>
+            <w:r>
+              <w:rPr>
+                <w:lang w:val="en-GB"/>
+              </w:rPr>
+              <w:t>Wahrsch. des Pfades p</w:t>
+            </w:r>
+          </w:p>
+        </w:tc>
+      </w:tr>
+      <w:tr>
+        <w:tc>
+          <w:tcPr>
+            <w:tcW w:w="4531" w:type="dxa"/>
+          </w:tcPr>
+          <w:p>
+            <w:pPr>
+              <w:rPr>
+                <w:lang w:val="en-GB"/>
+              </w:rPr>
+            </w:pPr>
             <w:r>
               <w:rPr>
                 <w:lang w:val="en-GB"/>
               </w:rPr>
               <w:t>dist</w:t>
             </w:r>
-            <w:proofErr w:type="spellEnd"/>
           </w:p>
         </w:tc>
         <w:tc>
@@ -2091,27 +1725,21 @@
           <w:tcPr>
             <w:tcW w:w="4531" w:type="dxa"/>
           </w:tcPr>
-          <w:p/>
-        </w:tc>
-        <w:tc>
-          <w:tcPr>
-            <w:tcW w:w="4531" w:type="dxa"/>
-          </w:tcPr>
-          <w:p/>
-        </w:tc>
-      </w:tr>
-      <w:tr>
-        <w:tc>
-          <w:tcPr>
-            <w:tcW w:w="4531" w:type="dxa"/>
-          </w:tcPr>
-          <w:p/>
-        </w:tc>
-        <w:tc>
-          <w:tcPr>
-            <w:tcW w:w="4531" w:type="dxa"/>
-          </w:tcPr>
-          <w:p/>
+          <w:p>
+            <w:r>
+              <w:t>K</w:t>
+            </w:r>
+          </w:p>
+        </w:tc>
+        <w:tc>
+          <w:tcPr>
+            <w:tcW w:w="4531" w:type="dxa"/>
+          </w:tcPr>
+          <w:p>
+            <w:r>
+              <w:t>Letzte Observation</w:t>
+            </w:r>
+          </w:p>
         </w:tc>
       </w:tr>
     </w:tbl>

</xml_diff>